<commit_message>
revised practical 3, short of summary
</commit_message>
<xml_diff>
--- a/practical3/prac 3 ex3_4.docx
+++ b/practical3/prac 3 ex3_4.docx
@@ -106,6 +106,7 @@
           <w:noProof/>
           <w:sz w:val="22"/>
           <w:szCs w:val="22"/>
+          <w:lang w:val="en-GB" w:bidi="ar-SA"/>
         </w:rPr>
         <mc:AlternateContent>
           <mc:Choice Requires="wps">
@@ -186,8 +187,6 @@
         </w:rPr>
         <w:t xml:space="preserve">Summary: </w:t>
       </w:r>
-      <w:bookmarkStart w:id="0" w:name="_GoBack"/>
-      <w:bookmarkEnd w:id="0"/>
     </w:p>
     <w:p>
       <w:pPr>
@@ -1859,13 +1858,15 @@
           <w:rFonts w:ascii="Helvetica" w:hAnsi="Helvetica"/>
           <w:sz w:val="22"/>
           <w:szCs w:val="22"/>
-        </w:rPr>
-      </w:pPr>
-      <w:r>
-        <w:rPr>
-          <w:rFonts w:ascii="Helvetica" w:hAnsi="Helvetica"/>
-          <w:sz w:val="22"/>
-          <w:szCs w:val="22"/>
+          <w:lang w:val="sv-SE"/>
+        </w:rPr>
+      </w:pPr>
+      <w:r>
+        <w:rPr>
+          <w:rFonts w:ascii="Helvetica" w:hAnsi="Helvetica"/>
+          <w:sz w:val="22"/>
+          <w:szCs w:val="22"/>
+          <w:lang w:val="sv-SE"/>
         </w:rPr>
         <w:t>Concenation:</w:t>
       </w:r>
@@ -1878,15 +1879,17 @@
           <w:iCs/>
           <w:sz w:val="22"/>
           <w:szCs w:val="22"/>
-        </w:rPr>
-      </w:pPr>
-      <w:r>
-        <w:rPr>
-          <w:rFonts w:ascii="Helvetica" w:hAnsi="Helvetica"/>
-          <w:i/>
-          <w:iCs/>
-          <w:sz w:val="22"/>
-          <w:szCs w:val="22"/>
+          <w:lang w:val="sv-SE"/>
+        </w:rPr>
+      </w:pPr>
+      <w:r>
+        <w:rPr>
+          <w:rFonts w:ascii="Helvetica" w:hAnsi="Helvetica"/>
+          <w:i/>
+          <w:iCs/>
+          <w:sz w:val="22"/>
+          <w:szCs w:val="22"/>
+          <w:lang w:val="sv-SE"/>
         </w:rPr>
         <w:t>cat outhit16.fasta outhit20.fasta outhit44.fasta outhit47.fasta &gt; all_genomes.fasta</w:t>
       </w:r>
@@ -1897,7 +1900,7 @@
           <w:rFonts w:ascii="Helvetica" w:hAnsi="Helvetica"/>
           <w:sz w:val="22"/>
           <w:szCs w:val="22"/>
-          <w:lang w:val="en-GB"/>
+          <w:lang w:val="sv-SE"/>
         </w:rPr>
       </w:pPr>
     </w:p>
@@ -1908,6 +1911,7 @@
           <w:b/>
           <w:sz w:val="22"/>
           <w:szCs w:val="22"/>
+          <w:lang w:val="sv-SE"/>
         </w:rPr>
       </w:pPr>
       <w:r>
@@ -1916,6 +1920,7 @@
           <w:b/>
           <w:sz w:val="22"/>
           <w:szCs w:val="22"/>
+          <w:lang w:val="sv-SE"/>
         </w:rPr>
         <w:br w:type="page"/>
       </w:r>
@@ -1997,13 +2002,15 @@
           <w:rFonts w:ascii="Helvetica" w:hAnsi="Helvetica"/>
           <w:sz w:val="22"/>
           <w:szCs w:val="22"/>
-        </w:rPr>
-      </w:pPr>
-      <w:r>
-        <w:rPr>
-          <w:rFonts w:ascii="Helvetica" w:hAnsi="Helvetica"/>
-          <w:sz w:val="22"/>
-          <w:szCs w:val="22"/>
+          <w:lang w:val="sv-SE"/>
+        </w:rPr>
+      </w:pPr>
+      <w:r>
+        <w:rPr>
+          <w:rFonts w:ascii="Helvetica" w:hAnsi="Helvetica"/>
+          <w:sz w:val="22"/>
+          <w:szCs w:val="22"/>
+          <w:lang w:val="sv-SE"/>
         </w:rPr>
         <w:t>kalign -gpo 60 -gpe 10 all_genomes.fasta kalign_out</w:t>
       </w:r>
@@ -2015,6 +2022,7 @@
           <w:rFonts w:ascii="Helvetica" w:hAnsi="Helvetica"/>
           <w:sz w:val="22"/>
           <w:szCs w:val="22"/>
+          <w:lang w:val="sv-SE"/>
         </w:rPr>
       </w:pPr>
     </w:p>
@@ -2522,8 +2530,8 @@
         </w:rPr>
         <w:t xml:space="preserve">The tree generated using this command is located at </w:t>
       </w:r>
-      <w:bookmarkStart w:id="1" w:name="sharelink"/>
-      <w:bookmarkEnd w:id="1"/>
+      <w:bookmarkStart w:id="0" w:name="sharelink"/>
+      <w:bookmarkEnd w:id="0"/>
       <w:r>
         <w:rPr>
           <w:rFonts w:ascii="Helvetica" w:hAnsi="Helvetica"/>
@@ -3110,6 +3118,14 @@
           <w:sz w:val="22"/>
           <w:szCs w:val="22"/>
         </w:rPr>
+        <w:t xml:space="preserve">Despite multiple attempts at updating and running Belvu 4.4.11 via SSH on various computers to multiple lab computers, Belvu failed to display an output when using the bootstrap flag. As a compromise we produced an output file (.tre) instead. </w:t>
+      </w:r>
+      <w:r>
+        <w:rPr>
+          <w:rFonts w:ascii="Helvetica" w:hAnsi="Helvetica"/>
+          <w:sz w:val="22"/>
+          <w:szCs w:val="22"/>
+        </w:rPr>
         <w:t>The tree created with bootstrap value 4 is included as the attachment boot.tre.</w:t>
       </w:r>
     </w:p>
@@ -3123,6 +3139,8 @@
           <w:szCs w:val="22"/>
         </w:rPr>
       </w:pPr>
+      <w:bookmarkStart w:id="1" w:name="_GoBack"/>
+      <w:bookmarkEnd w:id="1"/>
     </w:p>
     <w:p>
       <w:pPr>
@@ -4147,6 +4165,7 @@
   <w:style w:type="character" w:default="1" w:styleId="DefaultParagraphFont">
     <w:name w:val="Default Paragraph Font"/>
     <w:uiPriority w:val="1"/>
+    <w:semiHidden/>
     <w:unhideWhenUsed/>
   </w:style>
   <w:style w:type="table" w:default="1" w:styleId="TableNormal">

</xml_diff>